<commit_message>
final commit- Ready to grade
</commit_message>
<xml_diff>
--- a/Final Project Requirements.docx
+++ b/Final Project Requirements.docx
@@ -54,6 +54,28 @@
     </w:p>
     <w:p>
       <w:pPr>
+        <w:shd w:val="clear" w:color="auto" w:fill="FFFFFF"/>
+        <w:spacing w:after="240" w:line="240" w:lineRule="auto"/>
+        <w:ind w:left="480"/>
+        <w:rPr>
+          <w:rFonts w:ascii="inherit" w:eastAsia="Times New Roman" w:hAnsi="inherit" w:cs="Helvetica"/>
+          <w:color w:val="00B050"/>
+          <w:sz w:val="20"/>
+          <w:szCs w:val="20"/>
+        </w:rPr>
+      </w:pPr>
+      <w:r>
+        <w:rPr>
+          <w:rFonts w:ascii="inherit" w:eastAsia="Times New Roman" w:hAnsi="inherit" w:cs="Helvetica"/>
+          <w:color w:val="FF0000"/>
+          <w:sz w:val="20"/>
+          <w:szCs w:val="20"/>
+        </w:rPr>
+        <w:t>Done</w:t>
+      </w:r>
+    </w:p>
+    <w:p>
+      <w:pPr>
         <w:numPr>
           <w:ilvl w:val="0"/>
           <w:numId w:val="1"/>
@@ -80,6 +102,28 @@
     </w:p>
     <w:p>
       <w:pPr>
+        <w:shd w:val="clear" w:color="auto" w:fill="FFFFFF"/>
+        <w:spacing w:after="240" w:line="240" w:lineRule="auto"/>
+        <w:ind w:left="480"/>
+        <w:rPr>
+          <w:rFonts w:ascii="inherit" w:eastAsia="Times New Roman" w:hAnsi="inherit" w:cs="Helvetica"/>
+          <w:color w:val="00B050"/>
+          <w:sz w:val="20"/>
+          <w:szCs w:val="20"/>
+        </w:rPr>
+      </w:pPr>
+      <w:r>
+        <w:rPr>
+          <w:rFonts w:ascii="inherit" w:eastAsia="Times New Roman" w:hAnsi="inherit" w:cs="Helvetica"/>
+          <w:color w:val="FF0000"/>
+          <w:sz w:val="20"/>
+          <w:szCs w:val="20"/>
+        </w:rPr>
+        <w:t>Done</w:t>
+      </w:r>
+    </w:p>
+    <w:p>
+      <w:pPr>
         <w:numPr>
           <w:ilvl w:val="0"/>
           <w:numId w:val="1"/>
@@ -89,15 +133,15 @@
         <w:ind w:left="480"/>
         <w:rPr>
           <w:rFonts w:ascii="inherit" w:eastAsia="Times New Roman" w:hAnsi="inherit" w:cs="Helvetica"/>
-          <w:color w:val="FF0000"/>
-          <w:sz w:val="20"/>
-          <w:szCs w:val="20"/>
-        </w:rPr>
-      </w:pPr>
-      <w:r>
-        <w:rPr>
-          <w:rFonts w:ascii="inherit" w:eastAsia="Times New Roman" w:hAnsi="inherit" w:cs="Helvetica"/>
-          <w:color w:val="FF0000"/>
+          <w:color w:val="00B050"/>
+          <w:sz w:val="20"/>
+          <w:szCs w:val="20"/>
+        </w:rPr>
+      </w:pPr>
+      <w:r>
+        <w:rPr>
+          <w:rFonts w:ascii="inherit" w:eastAsia="Times New Roman" w:hAnsi="inherit" w:cs="Helvetica"/>
+          <w:color w:val="00B050"/>
           <w:sz w:val="20"/>
           <w:szCs w:val="20"/>
         </w:rPr>
@@ -107,7 +151,7 @@
       <w:r>
         <w:rPr>
           <w:rFonts w:ascii="inherit" w:eastAsia="Times New Roman" w:hAnsi="inherit" w:cs="Helvetica"/>
-          <w:color w:val="FF0000"/>
+          <w:color w:val="00B050"/>
           <w:sz w:val="20"/>
           <w:szCs w:val="20"/>
           <w:bdr w:val="none" w:sz="0" w:space="0" w:color="auto" w:frame="1"/>
@@ -118,7 +162,7 @@
       <w:r>
         <w:rPr>
           <w:rFonts w:ascii="inherit" w:eastAsia="Times New Roman" w:hAnsi="inherit" w:cs="Helvetica"/>
-          <w:color w:val="FF0000"/>
+          <w:color w:val="00B050"/>
           <w:sz w:val="20"/>
           <w:szCs w:val="20"/>
         </w:rPr>
@@ -127,7 +171,7 @@
       <w:r>
         <w:rPr>
           <w:rFonts w:ascii="inherit" w:eastAsia="Times New Roman" w:hAnsi="inherit" w:cs="Helvetica"/>
-          <w:color w:val="FF0000"/>
+          <w:color w:val="00B050"/>
           <w:sz w:val="20"/>
           <w:szCs w:val="20"/>
         </w:rPr>
@@ -137,12 +181,34 @@
       <w:r>
         <w:rPr>
           <w:rFonts w:ascii="inherit" w:eastAsia="Times New Roman" w:hAnsi="inherit" w:cs="Helvetica"/>
-          <w:color w:val="FF0000"/>
+          <w:color w:val="00B050"/>
           <w:sz w:val="20"/>
           <w:szCs w:val="20"/>
         </w:rPr>
         <w:br/>
         <w:t>Create the actions and views to create, edit, display details and delete each of the entities.</w:t>
+      </w:r>
+    </w:p>
+    <w:p>
+      <w:pPr>
+        <w:shd w:val="clear" w:color="auto" w:fill="FFFFFF"/>
+        <w:spacing w:after="240" w:line="240" w:lineRule="auto"/>
+        <w:ind w:left="480"/>
+        <w:rPr>
+          <w:rFonts w:ascii="inherit" w:eastAsia="Times New Roman" w:hAnsi="inherit" w:cs="Helvetica"/>
+          <w:color w:val="FF0000"/>
+          <w:sz w:val="20"/>
+          <w:szCs w:val="20"/>
+        </w:rPr>
+      </w:pPr>
+      <w:r>
+        <w:rPr>
+          <w:rFonts w:ascii="inherit" w:eastAsia="Times New Roman" w:hAnsi="inherit" w:cs="Helvetica"/>
+          <w:color w:val="FF0000"/>
+          <w:sz w:val="20"/>
+          <w:szCs w:val="20"/>
+        </w:rPr>
+        <w:t>Done – Books, Movies, Groups – most of the functionality involves the books entity</w:t>
       </w:r>
     </w:p>
     <w:p>
@@ -173,6 +239,28 @@
     </w:p>
     <w:p>
       <w:pPr>
+        <w:shd w:val="clear" w:color="auto" w:fill="FFFFFF"/>
+        <w:spacing w:after="240" w:line="240" w:lineRule="auto"/>
+        <w:ind w:left="480"/>
+        <w:rPr>
+          <w:rFonts w:ascii="inherit" w:eastAsia="Times New Roman" w:hAnsi="inherit" w:cs="Helvetica"/>
+          <w:color w:val="00B050"/>
+          <w:sz w:val="20"/>
+          <w:szCs w:val="20"/>
+        </w:rPr>
+      </w:pPr>
+      <w:r>
+        <w:rPr>
+          <w:rFonts w:ascii="inherit" w:eastAsia="Times New Roman" w:hAnsi="inherit" w:cs="Helvetica"/>
+          <w:color w:val="FF0000"/>
+          <w:sz w:val="20"/>
+          <w:szCs w:val="20"/>
+        </w:rPr>
+        <w:t>Done</w:t>
+      </w:r>
+    </w:p>
+    <w:p>
+      <w:pPr>
         <w:numPr>
           <w:ilvl w:val="0"/>
           <w:numId w:val="1"/>
@@ -187,11 +275,10 @@
           <w:szCs w:val="20"/>
         </w:rPr>
       </w:pPr>
-      <w:bookmarkStart w:id="0" w:name="_GoBack"/>
-      <w:r>
-        <w:rPr>
-          <w:rFonts w:ascii="inherit" w:eastAsia="Times New Roman" w:hAnsi="inherit" w:cs="Helvetica"/>
-          <w:color w:val="FF0000"/>
+      <w:r>
+        <w:rPr>
+          <w:rFonts w:ascii="inherit" w:eastAsia="Times New Roman" w:hAnsi="inherit" w:cs="Helvetica"/>
+          <w:color w:val="00B050"/>
           <w:sz w:val="20"/>
           <w:szCs w:val="20"/>
         </w:rPr>
@@ -200,7 +287,7 @@
       <w:r>
         <w:rPr>
           <w:rFonts w:ascii="inherit" w:eastAsia="Times New Roman" w:hAnsi="inherit" w:cs="Helvetica"/>
-          <w:color w:val="FF0000"/>
+          <w:color w:val="00B050"/>
           <w:sz w:val="20"/>
           <w:szCs w:val="20"/>
           <w:bdr w:val="none" w:sz="0" w:space="0" w:color="auto" w:frame="1"/>
@@ -210,7 +297,7 @@
       <w:r>
         <w:rPr>
           <w:rFonts w:ascii="inherit" w:eastAsia="Times New Roman" w:hAnsi="inherit" w:cs="Helvetica"/>
-          <w:color w:val="FF0000"/>
+          <w:color w:val="00B050"/>
           <w:sz w:val="20"/>
           <w:szCs w:val="20"/>
         </w:rPr>
@@ -224,13 +311,21 @@
           <w:szCs w:val="20"/>
         </w:rPr>
         <w:br/>
+      </w:r>
+      <w:r>
+        <w:rPr>
+          <w:rFonts w:ascii="inherit" w:eastAsia="Times New Roman" w:hAnsi="inherit" w:cs="Helvetica"/>
+          <w:color w:val="00B050"/>
+          <w:sz w:val="20"/>
+          <w:szCs w:val="20"/>
+        </w:rPr>
         <w:t xml:space="preserve">The service class must access the database via an injected instance of the repository class to accomplish </w:t>
       </w:r>
       <w:proofErr w:type="spellStart"/>
       <w:r>
         <w:rPr>
           <w:rFonts w:ascii="inherit" w:eastAsia="Times New Roman" w:hAnsi="inherit" w:cs="Helvetica"/>
-          <w:color w:val="FF0000"/>
+          <w:color w:val="00B050"/>
           <w:sz w:val="20"/>
           <w:szCs w:val="20"/>
         </w:rPr>
@@ -240,7 +335,7 @@
       <w:r>
         <w:rPr>
           <w:rFonts w:ascii="inherit" w:eastAsia="Times New Roman" w:hAnsi="inherit" w:cs="Helvetica"/>
-          <w:color w:val="FF0000"/>
+          <w:color w:val="00B050"/>
           <w:sz w:val="20"/>
           <w:szCs w:val="20"/>
         </w:rPr>
@@ -254,6 +349,14 @@
           <w:szCs w:val="20"/>
         </w:rPr>
         <w:br/>
+      </w:r>
+      <w:r>
+        <w:rPr>
+          <w:rFonts w:ascii="inherit" w:eastAsia="Times New Roman" w:hAnsi="inherit" w:cs="Helvetica"/>
+          <w:color w:val="00B050"/>
+          <w:sz w:val="20"/>
+          <w:szCs w:val="20"/>
+        </w:rPr>
         <w:t>Call the service class function from the entity controller to performs the function.</w:t>
       </w:r>
       <w:r>
@@ -264,12 +367,20 @@
           <w:szCs w:val="20"/>
         </w:rPr>
         <w:br/>
+      </w:r>
+      <w:r>
+        <w:rPr>
+          <w:rFonts w:ascii="inherit" w:eastAsia="Times New Roman" w:hAnsi="inherit" w:cs="Helvetica"/>
+          <w:color w:val="00B050"/>
+          <w:sz w:val="20"/>
+          <w:szCs w:val="20"/>
+        </w:rPr>
         <w:t>Write at least one unit test for the service class that tests it's function based upon output from a mocked version of the injected data repository.</w:t>
       </w:r>
       <w:r>
         <w:rPr>
           <w:rFonts w:ascii="inherit" w:eastAsia="Times New Roman" w:hAnsi="inherit" w:cs="Helvetica"/>
-          <w:color w:val="FF0000"/>
+          <w:color w:val="00B050"/>
           <w:sz w:val="20"/>
           <w:szCs w:val="20"/>
         </w:rPr>
@@ -278,7 +389,7 @@
       <w:r>
         <w:rPr>
           <w:rFonts w:ascii="inherit" w:eastAsia="Times New Roman" w:hAnsi="inherit" w:cs="Helvetica"/>
-          <w:color w:val="FF0000"/>
+          <w:color w:val="00B050"/>
           <w:sz w:val="20"/>
           <w:szCs w:val="20"/>
           <w:bdr w:val="none" w:sz="0" w:space="0" w:color="auto" w:frame="1"/>
@@ -289,7 +400,7 @@
       <w:r>
         <w:rPr>
           <w:rFonts w:ascii="inherit" w:eastAsia="Times New Roman" w:hAnsi="inherit" w:cs="Helvetica"/>
-          <w:color w:val="FF0000"/>
+          <w:color w:val="00B050"/>
           <w:sz w:val="20"/>
           <w:szCs w:val="20"/>
           <w:bdr w:val="none" w:sz="0" w:space="0" w:color="auto" w:frame="1"/>
@@ -300,12 +411,34 @@
       <w:r>
         <w:rPr>
           <w:rFonts w:ascii="inherit" w:eastAsia="Times New Roman" w:hAnsi="inherit" w:cs="Helvetica"/>
-          <w:color w:val="FF0000"/>
+          <w:color w:val="00B050"/>
           <w:sz w:val="20"/>
           <w:szCs w:val="20"/>
           <w:bdr w:val="none" w:sz="0" w:space="0" w:color="auto" w:frame="1"/>
         </w:rPr>
         <w:t>) as demonstrated in class.</w:t>
+      </w:r>
+    </w:p>
+    <w:p>
+      <w:pPr>
+        <w:shd w:val="clear" w:color="auto" w:fill="FFFFFF"/>
+        <w:spacing w:after="0" w:line="240" w:lineRule="auto"/>
+        <w:ind w:left="480"/>
+        <w:rPr>
+          <w:rFonts w:ascii="inherit" w:eastAsia="Times New Roman" w:hAnsi="inherit" w:cs="Helvetica"/>
+          <w:color w:val="FF0000"/>
+          <w:sz w:val="20"/>
+          <w:szCs w:val="20"/>
+        </w:rPr>
+      </w:pPr>
+      <w:r>
+        <w:rPr>
+          <w:rFonts w:ascii="inherit" w:eastAsia="Times New Roman" w:hAnsi="inherit" w:cs="Helvetica"/>
+          <w:color w:val="FF0000"/>
+          <w:sz w:val="20"/>
+          <w:szCs w:val="20"/>
+        </w:rPr>
+        <w:t>Done</w:t>
       </w:r>
       <w:r>
         <w:rPr>
@@ -347,7 +480,7 @@
       <w:r>
         <w:rPr>
           <w:rFonts w:ascii="inherit" w:eastAsia="Times New Roman" w:hAnsi="inherit" w:cs="Helvetica"/>
-          <w:color w:val="FF0000"/>
+          <w:color w:val="00B050"/>
           <w:sz w:val="20"/>
           <w:szCs w:val="20"/>
         </w:rPr>
@@ -356,17 +489,54 @@
       <w:r>
         <w:rPr>
           <w:rFonts w:ascii="inherit" w:eastAsia="Times New Roman" w:hAnsi="inherit" w:cs="Helvetica"/>
+          <w:color w:val="00B050"/>
+          <w:sz w:val="20"/>
+          <w:szCs w:val="20"/>
+        </w:rPr>
+        <w:t xml:space="preserve"> + Injected </w:t>
+      </w:r>
+      <w:proofErr w:type="spellStart"/>
+      <w:r>
+        <w:rPr>
+          <w:rFonts w:ascii="inherit" w:eastAsia="Times New Roman" w:hAnsi="inherit" w:cs="Helvetica"/>
+          <w:color w:val="00B050"/>
+          <w:sz w:val="20"/>
+          <w:szCs w:val="20"/>
+        </w:rPr>
+        <w:t>EfDataRepository</w:t>
+      </w:r>
+      <w:proofErr w:type="spellEnd"/>
+      <w:r>
+        <w:rPr>
+          <w:rFonts w:ascii="inherit" w:eastAsia="Times New Roman" w:hAnsi="inherit" w:cs="Helvetica"/>
+          <w:color w:val="00B050"/>
+          <w:sz w:val="20"/>
+          <w:szCs w:val="20"/>
+        </w:rPr>
+        <w:t xml:space="preserve"> in service constructor</w:t>
+      </w:r>
+      <w:r>
+        <w:rPr>
+          <w:rFonts w:ascii="inherit" w:eastAsia="Times New Roman" w:hAnsi="inherit" w:cs="Helvetica"/>
           <w:color w:val="FF0000"/>
           <w:sz w:val="20"/>
           <w:szCs w:val="20"/>
         </w:rPr>
         <w:br/>
+      </w:r>
+      <w:r>
+        <w:rPr>
+          <w:rFonts w:ascii="inherit" w:eastAsia="Times New Roman" w:hAnsi="inherit" w:cs="Helvetica"/>
+          <w:color w:val="00B050"/>
+          <w:sz w:val="20"/>
+          <w:szCs w:val="20"/>
+        </w:rPr>
         <w:t>Create a "proxy" client class that calls the REST service.</w:t>
       </w:r>
       <w:r>
         <w:rPr>
           <w:rFonts w:ascii="inherit" w:eastAsia="Times New Roman" w:hAnsi="inherit" w:cs="Helvetica"/>
-          <w:color w:val="FF0000"/>
+          <w:color w:val="00B050"/>
           <w:sz w:val="20"/>
           <w:szCs w:val="20"/>
         </w:rPr>
@@ -376,12 +546,34 @@
       <w:r>
         <w:rPr>
           <w:rFonts w:ascii="inherit" w:eastAsia="Times New Roman" w:hAnsi="inherit" w:cs="Helvetica"/>
-          <w:color w:val="FF0000"/>
+          <w:color w:val="00B050"/>
           <w:sz w:val="20"/>
           <w:szCs w:val="20"/>
         </w:rPr>
         <w:br/>
         <w:t>Call the REST service from the entity controller to perform the function.</w:t>
+      </w:r>
+    </w:p>
+    <w:p>
+      <w:pPr>
+        <w:shd w:val="clear" w:color="auto" w:fill="FFFFFF"/>
+        <w:spacing w:after="240" w:line="240" w:lineRule="auto"/>
+        <w:ind w:left="480"/>
+        <w:rPr>
+          <w:rFonts w:ascii="inherit" w:eastAsia="Times New Roman" w:hAnsi="inherit" w:cs="Helvetica"/>
+          <w:color w:val="FF0000"/>
+          <w:sz w:val="20"/>
+          <w:szCs w:val="20"/>
+        </w:rPr>
+      </w:pPr>
+      <w:r>
+        <w:rPr>
+          <w:rFonts w:ascii="inherit" w:eastAsia="Times New Roman" w:hAnsi="inherit" w:cs="Helvetica"/>
+          <w:color w:val="FF0000"/>
+          <w:sz w:val="20"/>
+          <w:szCs w:val="20"/>
+        </w:rPr>
+        <w:t>Done</w:t>
       </w:r>
     </w:p>
     <w:p>
@@ -395,19 +587,41 @@
         <w:ind w:left="480"/>
         <w:rPr>
           <w:rFonts w:ascii="inherit" w:eastAsia="Times New Roman" w:hAnsi="inherit" w:cs="Helvetica"/>
-          <w:color w:val="FF0000"/>
-          <w:sz w:val="20"/>
-          <w:szCs w:val="20"/>
-        </w:rPr>
-      </w:pPr>
-      <w:r>
-        <w:rPr>
-          <w:rFonts w:ascii="inherit" w:eastAsia="Times New Roman" w:hAnsi="inherit" w:cs="Helvetica"/>
-          <w:color w:val="FF0000"/>
+          <w:color w:val="00B050"/>
+          <w:sz w:val="20"/>
+          <w:szCs w:val="20"/>
+        </w:rPr>
+      </w:pPr>
+      <w:r>
+        <w:rPr>
+          <w:rFonts w:ascii="inherit" w:eastAsia="Times New Roman" w:hAnsi="inherit" w:cs="Helvetica"/>
+          <w:color w:val="00B050"/>
           <w:sz w:val="20"/>
           <w:szCs w:val="20"/>
         </w:rPr>
         <w:t>Style your application with Bootstrap beyond the styles used by default in the views created by Visual Studio.</w:t>
+      </w:r>
+    </w:p>
+    <w:p>
+      <w:pPr>
+        <w:shd w:val="clear" w:color="auto" w:fill="FFFFFF"/>
+        <w:spacing w:after="240" w:line="240" w:lineRule="auto"/>
+        <w:ind w:left="480"/>
+        <w:rPr>
+          <w:rFonts w:ascii="inherit" w:eastAsia="Times New Roman" w:hAnsi="inherit" w:cs="Helvetica"/>
+          <w:color w:val="FF0000"/>
+          <w:sz w:val="20"/>
+          <w:szCs w:val="20"/>
+        </w:rPr>
+      </w:pPr>
+      <w:r>
+        <w:rPr>
+          <w:rFonts w:ascii="inherit" w:eastAsia="Times New Roman" w:hAnsi="inherit" w:cs="Helvetica"/>
+          <w:color w:val="FF0000"/>
+          <w:sz w:val="20"/>
+          <w:szCs w:val="20"/>
+        </w:rPr>
+        <w:t>Done – navbar has dropdowns</w:t>
       </w:r>
     </w:p>
     <w:p>
@@ -421,15 +635,15 @@
         <w:ind w:left="480"/>
         <w:rPr>
           <w:rFonts w:ascii="inherit" w:eastAsia="Times New Roman" w:hAnsi="inherit" w:cs="Helvetica"/>
-          <w:color w:val="FF0000"/>
-          <w:sz w:val="20"/>
-          <w:szCs w:val="20"/>
-        </w:rPr>
-      </w:pPr>
-      <w:r>
-        <w:rPr>
-          <w:rFonts w:ascii="inherit" w:eastAsia="Times New Roman" w:hAnsi="inherit" w:cs="Helvetica"/>
-          <w:color w:val="FF0000"/>
+          <w:color w:val="00B050"/>
+          <w:sz w:val="20"/>
+          <w:szCs w:val="20"/>
+        </w:rPr>
+      </w:pPr>
+      <w:r>
+        <w:rPr>
+          <w:rFonts w:ascii="inherit" w:eastAsia="Times New Roman" w:hAnsi="inherit" w:cs="Helvetica"/>
+          <w:color w:val="00B050"/>
           <w:sz w:val="20"/>
           <w:szCs w:val="20"/>
         </w:rPr>
@@ -438,7 +652,7 @@
       <w:r>
         <w:rPr>
           <w:rFonts w:ascii="inherit" w:eastAsia="Times New Roman" w:hAnsi="inherit" w:cs="Helvetica"/>
-          <w:color w:val="FF0000"/>
+          <w:color w:val="00B050"/>
           <w:sz w:val="20"/>
           <w:szCs w:val="20"/>
           <w:bdr w:val="none" w:sz="0" w:space="0" w:color="auto" w:frame="1"/>
@@ -448,11 +662,33 @@
       <w:r>
         <w:rPr>
           <w:rFonts w:ascii="inherit" w:eastAsia="Times New Roman" w:hAnsi="inherit" w:cs="Helvetica"/>
-          <w:color w:val="FF0000"/>
+          <w:color w:val="00B050"/>
           <w:sz w:val="20"/>
           <w:szCs w:val="20"/>
         </w:rPr>
         <w:t> (dialog, pop up message, etc.)</w:t>
+      </w:r>
+    </w:p>
+    <w:p>
+      <w:pPr>
+        <w:shd w:val="clear" w:color="auto" w:fill="FFFFFF"/>
+        <w:spacing w:after="240" w:line="240" w:lineRule="auto"/>
+        <w:ind w:left="480"/>
+        <w:rPr>
+          <w:rFonts w:ascii="inherit" w:eastAsia="Times New Roman" w:hAnsi="inherit" w:cs="Helvetica"/>
+          <w:color w:val="00B050"/>
+          <w:sz w:val="20"/>
+          <w:szCs w:val="20"/>
+        </w:rPr>
+      </w:pPr>
+      <w:r>
+        <w:rPr>
+          <w:rFonts w:ascii="inherit" w:eastAsia="Times New Roman" w:hAnsi="inherit" w:cs="Helvetica"/>
+          <w:color w:val="FF0000"/>
+          <w:sz w:val="20"/>
+          <w:szCs w:val="20"/>
+        </w:rPr>
+        <w:t>Done</w:t>
       </w:r>
     </w:p>
     <w:p>
@@ -571,6 +807,7 @@
           <w:sz w:val="20"/>
           <w:szCs w:val="20"/>
         </w:rPr>
+        <w:lastRenderedPageBreak/>
         <w:t>Extra credit: Add at least one acceptance test using Selenium.</w:t>
       </w:r>
     </w:p>
@@ -743,8 +980,65 @@
         <w:t>If you do this. send me a link to your application on Azure.</w:t>
       </w:r>
     </w:p>
-    <w:bookmarkEnd w:id="0"/>
-    <w:p/>
+    <w:p>
+      <w:pPr>
+        <w:shd w:val="clear" w:color="auto" w:fill="FFFFFF"/>
+        <w:spacing w:after="0" w:line="240" w:lineRule="auto"/>
+        <w:rPr>
+          <w:rFonts w:ascii="inherit" w:eastAsia="Times New Roman" w:hAnsi="inherit" w:cs="Helvetica"/>
+          <w:color w:val="FF0000"/>
+          <w:sz w:val="20"/>
+          <w:szCs w:val="20"/>
+        </w:rPr>
+      </w:pPr>
+    </w:p>
+    <w:p>
+      <w:pPr>
+        <w:shd w:val="clear" w:color="auto" w:fill="FFFFFF"/>
+        <w:spacing w:after="0" w:line="240" w:lineRule="auto"/>
+        <w:rPr>
+          <w:rFonts w:ascii="inherit" w:eastAsia="Times New Roman" w:hAnsi="inherit" w:cs="Helvetica"/>
+          <w:color w:val="FF0000"/>
+          <w:sz w:val="20"/>
+          <w:szCs w:val="20"/>
+        </w:rPr>
+      </w:pPr>
+      <w:r>
+        <w:rPr>
+          <w:rFonts w:ascii="inherit" w:eastAsia="Times New Roman" w:hAnsi="inherit" w:cs="Helvetica"/>
+          <w:color w:val="00B050"/>
+          <w:sz w:val="20"/>
+          <w:szCs w:val="20"/>
+        </w:rPr>
+        <w:t>No extra credit attempted</w:t>
+      </w:r>
+      <w:r>
+        <w:rPr>
+          <w:rFonts w:ascii="inherit" w:eastAsia="Times New Roman" w:hAnsi="inherit" w:cs="Helvetica"/>
+          <w:color w:val="FF0000"/>
+          <w:sz w:val="20"/>
+          <w:szCs w:val="20"/>
+        </w:rPr>
+        <w:br/>
+      </w:r>
+    </w:p>
+    <w:p>
+      <w:pPr>
+        <w:shd w:val="clear" w:color="auto" w:fill="FFFFFF"/>
+        <w:spacing w:after="0" w:line="240" w:lineRule="auto"/>
+        <w:ind w:left="480"/>
+        <w:rPr>
+          <w:rFonts w:ascii="inherit" w:eastAsia="Times New Roman" w:hAnsi="inherit" w:cs="Helvetica"/>
+          <w:color w:val="FF0000"/>
+          <w:sz w:val="20"/>
+          <w:szCs w:val="20"/>
+        </w:rPr>
+      </w:pPr>
+    </w:p>
+    <w:p>
+      <w:bookmarkStart w:id="0" w:name="_GoBack"/>
+      <w:bookmarkEnd w:id="0"/>
+    </w:p>
     <w:sectPr>
       <w:pgSz w:w="12240" w:h="15840"/>
       <w:pgMar w:top="1440" w:right="1440" w:bottom="1440" w:left="1440" w:header="720" w:footer="720" w:gutter="0"/>
@@ -1048,7 +1342,7 @@
     <w:lsdException w:name="Table Web 2" w:semiHidden="1" w:unhideWhenUsed="1"/>
     <w:lsdException w:name="Table Web 3" w:semiHidden="1" w:unhideWhenUsed="1"/>
     <w:lsdException w:name="Balloon Text" w:semiHidden="1" w:unhideWhenUsed="1"/>
-    <w:lsdException w:name="Table Grid" w:semiHidden="1" w:uiPriority="59" w:unhideWhenUsed="1"/>
+    <w:lsdException w:name="Table Grid" w:uiPriority="59"/>
     <w:lsdException w:name="Table Theme" w:semiHidden="1" w:unhideWhenUsed="1"/>
     <w:lsdException w:name="Placeholder Text" w:semiHidden="1"/>
     <w:lsdException w:name="No Spacing" w:uiPriority="1" w:qFormat="1"/>

</xml_diff>